<commit_message>
Mdsnippets use InPlaceOverwrite  #5
</commit_message>
<xml_diff>
--- a/example/basic/example document.docx
+++ b/example/basic/example document.docx
@@ -1242,14 +1242,420 @@
           <w:p>
             <w:proofErr w:type="spellStart"/>
             <w:r>
+              <w:t>GitVersion.</w:t>
+            </w:r>
+            <w:r>
+              <w:t>CommitsSinceVersionSource</w:t>
+            </w:r>
+            <w:r>
+              <w:t>Padded</w:t>
+            </w:r>
+            <w:proofErr w:type="spellEnd"/>
+          </w:p>
+        </w:tc>
+        <w:tc>
+          <w:tcPr>
+            <w:tcW w:w="4255" w:type="dxa"/>
+          </w:tcPr>
+          <w:p>
+            <w:pPr>
+              <w:cnfStyle w:val="000000000000" w:firstRow="0" w:lastRow="0" w:firstColumn="0" w:lastColumn="0" w:oddVBand="0" w:evenVBand="0" w:oddHBand="0" w:evenHBand="0" w:firstRowFirstColumn="0" w:firstRowLastColumn="0" w:lastRowFirstColumn="0" w:lastRowLastColumn="0"/>
+            </w:pPr>
+            <w:r>
+              <w:fldChar w:fldCharType="begin"/>
+            </w:r>
+            <w:r>
+              <w:instrText xml:space="preserve"> DOCVARIABLE GitVersion.CommitsSinceVersionSourcePadded \* MERGEFORMAT </w:instrText>
+            </w:r>
+            <w:r>
+              <w:fldChar w:fldCharType="end"/>
+            </w:r>
+          </w:p>
+        </w:tc>
+      </w:tr>
+      <w:tr>
+        <w:tc>
+          <w:tcPr>
+            <w:cnfStyle w:val="001000000000" w:firstRow="0" w:lastRow="0" w:firstColumn="1" w:lastColumn="0" w:oddVBand="0" w:evenVBand="0" w:oddHBand="0" w:evenHBand="0" w:firstRowFirstColumn="0" w:firstRowLastColumn="0" w:lastRowFirstColumn="0" w:lastRowLastColumn="0"/>
+            <w:tcW w:w="4807" w:type="dxa"/>
+          </w:tcPr>
+          <w:p>
+            <w:proofErr w:type="spellStart"/>
+            <w:r>
+              <w:t>GitVersion.EscapedBranchName</w:t>
+            </w:r>
+            <w:proofErr w:type="spellEnd"/>
+          </w:p>
+        </w:tc>
+        <w:tc>
+          <w:tcPr>
+            <w:tcW w:w="4255" w:type="dxa"/>
+          </w:tcPr>
+          <w:p>
+            <w:pPr>
+              <w:cnfStyle w:val="000000000000" w:firstRow="0" w:lastRow="0" w:firstColumn="0" w:lastColumn="0" w:oddVBand="0" w:evenVBand="0" w:oddHBand="0" w:evenHBand="0" w:firstRowFirstColumn="0" w:firstRowLastColumn="0" w:lastRowFirstColumn="0" w:lastRowLastColumn="0"/>
+            </w:pPr>
+            <w:r>
+              <w:fldChar w:fldCharType="begin"/>
+            </w:r>
+            <w:r>
+              <w:instrText xml:space="preserve"> DOCVARIABLE GitVersion.EscapedBranchName \* MERGEFORMAT </w:instrText>
+            </w:r>
+            <w:r>
+              <w:fldChar w:fldCharType="end"/>
+            </w:r>
+          </w:p>
+        </w:tc>
+      </w:tr>
+      <w:tr>
+        <w:tc>
+          <w:tcPr>
+            <w:cnfStyle w:val="001000000000" w:firstRow="0" w:lastRow="0" w:firstColumn="1" w:lastColumn="0" w:oddVBand="0" w:evenVBand="0" w:oddHBand="0" w:evenHBand="0" w:firstRowFirstColumn="0" w:firstRowLastColumn="0" w:lastRowFirstColumn="0" w:lastRowLastColumn="0"/>
+            <w:tcW w:w="4807" w:type="dxa"/>
+          </w:tcPr>
+          <w:p>
+            <w:proofErr w:type="spellStart"/>
+            <w:r>
+              <w:t>GitVersion.FullBuildMetaData</w:t>
+            </w:r>
+            <w:proofErr w:type="spellEnd"/>
+          </w:p>
+        </w:tc>
+        <w:tc>
+          <w:tcPr>
+            <w:tcW w:w="4255" w:type="dxa"/>
+          </w:tcPr>
+          <w:p>
+            <w:pPr>
+              <w:cnfStyle w:val="000000000000" w:firstRow="0" w:lastRow="0" w:firstColumn="0" w:lastColumn="0" w:oddVBand="0" w:evenVBand="0" w:oddHBand="0" w:evenHBand="0" w:firstRowFirstColumn="0" w:firstRowLastColumn="0" w:lastRowFirstColumn="0" w:lastRowLastColumn="0"/>
+            </w:pPr>
+            <w:r>
+              <w:fldChar w:fldCharType="begin"/>
+            </w:r>
+            <w:r>
+              <w:instrText xml:space="preserve"> DOCVARIABLE GitVersion.FullBuildMetaData \* MERGEFORMAT </w:instrText>
+            </w:r>
+            <w:r>
+              <w:fldChar w:fldCharType="end"/>
+            </w:r>
+          </w:p>
+        </w:tc>
+      </w:tr>
+      <w:tr>
+        <w:tc>
+          <w:tcPr>
+            <w:cnfStyle w:val="001000000000" w:firstRow="0" w:lastRow="0" w:firstColumn="1" w:lastColumn="0" w:oddVBand="0" w:evenVBand="0" w:oddHBand="0" w:evenHBand="0" w:firstRowFirstColumn="0" w:firstRowLastColumn="0" w:lastRowFirstColumn="0" w:lastRowLastColumn="0"/>
+            <w:tcW w:w="4807" w:type="dxa"/>
+          </w:tcPr>
+          <w:p>
+            <w:proofErr w:type="spellStart"/>
+            <w:r>
+              <w:t>GitVersion.FullSemVer</w:t>
+            </w:r>
+            <w:proofErr w:type="spellEnd"/>
+          </w:p>
+        </w:tc>
+        <w:tc>
+          <w:tcPr>
+            <w:tcW w:w="4255" w:type="dxa"/>
+          </w:tcPr>
+          <w:p>
+            <w:pPr>
+              <w:cnfStyle w:val="000000000000" w:firstRow="0" w:lastRow="0" w:firstColumn="0" w:lastColumn="0" w:oddVBand="0" w:evenVBand="0" w:oddHBand="0" w:evenHBand="0" w:firstRowFirstColumn="0" w:firstRowLastColumn="0" w:lastRowFirstColumn="0" w:lastRowLastColumn="0"/>
+            </w:pPr>
+            <w:r>
+              <w:fldChar w:fldCharType="begin"/>
+            </w:r>
+            <w:r>
+              <w:instrText xml:space="preserve"> DOCVARIABLE GitVersion.FullSemVer \* MERGEFORMAT </w:instrText>
+            </w:r>
+            <w:r>
+              <w:fldChar w:fldCharType="end"/>
+            </w:r>
+          </w:p>
+        </w:tc>
+      </w:tr>
+      <w:tr>
+        <w:tc>
+          <w:tcPr>
+            <w:cnfStyle w:val="001000000000" w:firstRow="0" w:lastRow="0" w:firstColumn="1" w:lastColumn="0" w:oddVBand="0" w:evenVBand="0" w:oddHBand="0" w:evenHBand="0" w:firstRowFirstColumn="0" w:firstRowLastColumn="0" w:lastRowFirstColumn="0" w:lastRowLastColumn="0"/>
+            <w:tcW w:w="4807" w:type="dxa"/>
+          </w:tcPr>
+          <w:p>
+            <w:proofErr w:type="spellStart"/>
+            <w:r>
+              <w:t>GitVersion.InformationalVersion</w:t>
+            </w:r>
+            <w:proofErr w:type="spellEnd"/>
+          </w:p>
+        </w:tc>
+        <w:tc>
+          <w:tcPr>
+            <w:tcW w:w="4255" w:type="dxa"/>
+          </w:tcPr>
+          <w:p>
+            <w:pPr>
+              <w:cnfStyle w:val="000000000000" w:firstRow="0" w:lastRow="0" w:firstColumn="0" w:lastColumn="0" w:oddVBand="0" w:evenVBand="0" w:oddHBand="0" w:evenHBand="0" w:firstRowFirstColumn="0" w:firstRowLastColumn="0" w:lastRowFirstColumn="0" w:lastRowLastColumn="0"/>
+            </w:pPr>
+            <w:r>
+              <w:fldChar w:fldCharType="begin"/>
+            </w:r>
+            <w:r>
+              <w:instrText xml:space="preserve"> DOCVARIABLE GitVersion.InformationalVersion \* MERGEFORMAT </w:instrText>
+            </w:r>
+            <w:r>
+              <w:fldChar w:fldCharType="end"/>
+            </w:r>
+          </w:p>
+        </w:tc>
+      </w:tr>
+      <w:tr>
+        <w:tc>
+          <w:tcPr>
+            <w:cnfStyle w:val="001000000000" w:firstRow="0" w:lastRow="0" w:firstColumn="1" w:lastColumn="0" w:oddVBand="0" w:evenVBand="0" w:oddHBand="0" w:evenHBand="0" w:firstRowFirstColumn="0" w:firstRowLastColumn="0" w:lastRowFirstColumn="0" w:lastRowLastColumn="0"/>
+            <w:tcW w:w="4807" w:type="dxa"/>
+          </w:tcPr>
+          <w:p>
+            <w:proofErr w:type="spellStart"/>
+            <w:r>
+              <w:t>GitVersion.LegacySemVer</w:t>
+            </w:r>
+            <w:proofErr w:type="spellEnd"/>
+          </w:p>
+        </w:tc>
+        <w:tc>
+          <w:tcPr>
+            <w:tcW w:w="4255" w:type="dxa"/>
+          </w:tcPr>
+          <w:p>
+            <w:pPr>
+              <w:cnfStyle w:val="000000000000" w:firstRow="0" w:lastRow="0" w:firstColumn="0" w:lastColumn="0" w:oddVBand="0" w:evenVBand="0" w:oddHBand="0" w:evenHBand="0" w:firstRowFirstColumn="0" w:firstRowLastColumn="0" w:lastRowFirstColumn="0" w:lastRowLastColumn="0"/>
+            </w:pPr>
+            <w:r>
+              <w:fldChar w:fldCharType="begin"/>
+            </w:r>
+            <w:r>
+              <w:instrText xml:space="preserve"> DOCVARIABLE GitVersion.LegacySemVer \* MERGEFORMAT </w:instrText>
+            </w:r>
+            <w:r>
+              <w:fldChar w:fldCharType="end"/>
+            </w:r>
+          </w:p>
+        </w:tc>
+      </w:tr>
+      <w:tr>
+        <w:tc>
+          <w:tcPr>
+            <w:cnfStyle w:val="001000000000" w:firstRow="0" w:lastRow="0" w:firstColumn="1" w:lastColumn="0" w:oddVBand="0" w:evenVBand="0" w:oddHBand="0" w:evenHBand="0" w:firstRowFirstColumn="0" w:firstRowLastColumn="0" w:lastRowFirstColumn="0" w:lastRowLastColumn="0"/>
+            <w:tcW w:w="4807" w:type="dxa"/>
+          </w:tcPr>
+          <w:p>
+            <w:proofErr w:type="spellStart"/>
+            <w:r>
+              <w:t>GitVersion.LegacySemVerPadded</w:t>
+            </w:r>
+            <w:proofErr w:type="spellEnd"/>
+          </w:p>
+        </w:tc>
+        <w:tc>
+          <w:tcPr>
+            <w:tcW w:w="4255" w:type="dxa"/>
+          </w:tcPr>
+          <w:p>
+            <w:pPr>
+              <w:cnfStyle w:val="000000000000" w:firstRow="0" w:lastRow="0" w:firstColumn="0" w:lastColumn="0" w:oddVBand="0" w:evenVBand="0" w:oddHBand="0" w:evenHBand="0" w:firstRowFirstColumn="0" w:firstRowLastColumn="0" w:lastRowFirstColumn="0" w:lastRowLastColumn="0"/>
+            </w:pPr>
+            <w:r>
+              <w:fldChar w:fldCharType="begin"/>
+            </w:r>
+            <w:r>
+              <w:instrText xml:space="preserve"> DOCVARIABLE GitVersion.LegacySemVerPadded \* MERGEFORMAT </w:instrText>
+            </w:r>
+            <w:r>
+              <w:fldChar w:fldCharType="end"/>
+            </w:r>
+          </w:p>
+        </w:tc>
+      </w:tr>
+      <w:tr>
+        <w:tc>
+          <w:tcPr>
+            <w:cnfStyle w:val="001000000000" w:firstRow="0" w:lastRow="0" w:firstColumn="1" w:lastColumn="0" w:oddVBand="0" w:evenVBand="0" w:oddHBand="0" w:evenHBand="0" w:firstRowFirstColumn="0" w:firstRowLastColumn="0" w:lastRowFirstColumn="0" w:lastRowLastColumn="0"/>
+            <w:tcW w:w="4807" w:type="dxa"/>
+          </w:tcPr>
+          <w:p>
+            <w:proofErr w:type="spellStart"/>
+            <w:r>
+              <w:t>GitVersion.Major</w:t>
+            </w:r>
+            <w:proofErr w:type="spellEnd"/>
+          </w:p>
+        </w:tc>
+        <w:tc>
+          <w:tcPr>
+            <w:tcW w:w="4255" w:type="dxa"/>
+          </w:tcPr>
+          <w:p>
+            <w:pPr>
+              <w:cnfStyle w:val="000000000000" w:firstRow="0" w:lastRow="0" w:firstColumn="0" w:lastColumn="0" w:oddVBand="0" w:evenVBand="0" w:oddHBand="0" w:evenHBand="0" w:firstRowFirstColumn="0" w:firstRowLastColumn="0" w:lastRowFirstColumn="0" w:lastRowLastColumn="0"/>
+            </w:pPr>
+            <w:r>
+              <w:fldChar w:fldCharType="begin"/>
+            </w:r>
+            <w:r>
+              <w:instrText xml:space="preserve"> DOCVARIABLE GitVersion.Major \* MERGEFORMAT </w:instrText>
+            </w:r>
+            <w:r>
+              <w:fldChar w:fldCharType="end"/>
+            </w:r>
+          </w:p>
+        </w:tc>
+      </w:tr>
+      <w:tr>
+        <w:tc>
+          <w:tcPr>
+            <w:cnfStyle w:val="001000000000" w:firstRow="0" w:lastRow="0" w:firstColumn="1" w:lastColumn="0" w:oddVBand="0" w:evenVBand="0" w:oddHBand="0" w:evenHBand="0" w:firstRowFirstColumn="0" w:firstRowLastColumn="0" w:lastRowFirstColumn="0" w:lastRowLastColumn="0"/>
+            <w:tcW w:w="4807" w:type="dxa"/>
+          </w:tcPr>
+          <w:p>
+            <w:proofErr w:type="spellStart"/>
+            <w:r>
+              <w:t>GitVersion.MajorMinorPatch</w:t>
+            </w:r>
+            <w:proofErr w:type="spellEnd"/>
+          </w:p>
+        </w:tc>
+        <w:tc>
+          <w:tcPr>
+            <w:tcW w:w="4255" w:type="dxa"/>
+          </w:tcPr>
+          <w:p>
+            <w:pPr>
+              <w:cnfStyle w:val="000000000000" w:firstRow="0" w:lastRow="0" w:firstColumn="0" w:lastColumn="0" w:oddVBand="0" w:evenVBand="0" w:oddHBand="0" w:evenHBand="0" w:firstRowFirstColumn="0" w:firstRowLastColumn="0" w:lastRowFirstColumn="0" w:lastRowLastColumn="0"/>
+            </w:pPr>
+            <w:r>
+              <w:fldChar w:fldCharType="begin"/>
+            </w:r>
+            <w:r>
+              <w:instrText xml:space="preserve"> DOCVARIABLE GitVersion.MajorMinorPatch \* MERGEFORMAT </w:instrText>
+            </w:r>
+            <w:r>
+              <w:fldChar w:fldCharType="end"/>
+            </w:r>
+          </w:p>
+        </w:tc>
+      </w:tr>
+      <w:tr>
+        <w:tc>
+          <w:tcPr>
+            <w:cnfStyle w:val="001000000000" w:firstRow="0" w:lastRow="0" w:firstColumn="1" w:lastColumn="0" w:oddVBand="0" w:evenVBand="0" w:oddHBand="0" w:evenHBand="0" w:firstRowFirstColumn="0" w:firstRowLastColumn="0" w:lastRowFirstColumn="0" w:lastRowLastColumn="0"/>
+            <w:tcW w:w="4807" w:type="dxa"/>
+          </w:tcPr>
+          <w:p>
+            <w:proofErr w:type="spellStart"/>
+            <w:r>
+              <w:t>GitVersion.Minor</w:t>
+            </w:r>
+            <w:proofErr w:type="spellEnd"/>
+          </w:p>
+        </w:tc>
+        <w:tc>
+          <w:tcPr>
+            <w:tcW w:w="4255" w:type="dxa"/>
+          </w:tcPr>
+          <w:p>
+            <w:pPr>
+              <w:cnfStyle w:val="000000000000" w:firstRow="0" w:lastRow="0" w:firstColumn="0" w:lastColumn="0" w:oddVBand="0" w:evenVBand="0" w:oddHBand="0" w:evenHBand="0" w:firstRowFirstColumn="0" w:firstRowLastColumn="0" w:lastRowFirstColumn="0" w:lastRowLastColumn="0"/>
+            </w:pPr>
+            <w:r>
+              <w:fldChar w:fldCharType="begin"/>
+            </w:r>
+            <w:r>
+              <w:instrText xml:space="preserve"> DOCVARIABLE GitVersion.Minor \* MERGEFORMAT </w:instrText>
+            </w:r>
+            <w:r>
+              <w:fldChar w:fldCharType="end"/>
+            </w:r>
+          </w:p>
+        </w:tc>
+      </w:tr>
+      <w:tr>
+        <w:tc>
+          <w:tcPr>
+            <w:cnfStyle w:val="001000000000" w:firstRow="0" w:lastRow="0" w:firstColumn="1" w:lastColumn="0" w:oddVBand="0" w:evenVBand="0" w:oddHBand="0" w:evenHBand="0" w:firstRowFirstColumn="0" w:firstRowLastColumn="0" w:lastRowFirstColumn="0" w:lastRowLastColumn="0"/>
+            <w:tcW w:w="4807" w:type="dxa"/>
+          </w:tcPr>
+          <w:p>
+            <w:proofErr w:type="spellStart"/>
+            <w:r>
+              <w:t>GitVersion.NuGetPreReleaseTag</w:t>
+            </w:r>
+            <w:proofErr w:type="spellEnd"/>
+          </w:p>
+        </w:tc>
+        <w:tc>
+          <w:tcPr>
+            <w:tcW w:w="4255" w:type="dxa"/>
+          </w:tcPr>
+          <w:p>
+            <w:pPr>
+              <w:cnfStyle w:val="000000000000" w:firstRow="0" w:lastRow="0" w:firstColumn="0" w:lastColumn="0" w:oddVBand="0" w:evenVBand="0" w:oddHBand="0" w:evenHBand="0" w:firstRowFirstColumn="0" w:firstRowLastColumn="0" w:lastRowFirstColumn="0" w:lastRowLastColumn="0"/>
+            </w:pPr>
+            <w:r>
+              <w:fldChar w:fldCharType="begin"/>
+            </w:r>
+            <w:r>
+              <w:instrText xml:space="preserve"> DOCVARIABLE GitVersion.NuGetPreReleaseTag \* MERGEFORMAT </w:instrText>
+            </w:r>
+            <w:r>
+              <w:fldChar w:fldCharType="end"/>
+            </w:r>
+          </w:p>
+        </w:tc>
+      </w:tr>
+      <w:tr>
+        <w:tc>
+          <w:tcPr>
+            <w:cnfStyle w:val="001000000000" w:firstRow="0" w:lastRow="0" w:firstColumn="1" w:lastColumn="0" w:oddVBand="0" w:evenVBand="0" w:oddHBand="0" w:evenHBand="0" w:firstRowFirstColumn="0" w:firstRowLastColumn="0" w:lastRowFirstColumn="0" w:lastRowLastColumn="0"/>
+            <w:tcW w:w="4807" w:type="dxa"/>
+          </w:tcPr>
+          <w:p>
+            <w:r>
+              <w:t>GitVersion.NuGetPreReleaseTagV2</w:t>
+            </w:r>
+          </w:p>
+        </w:tc>
+        <w:tc>
+          <w:tcPr>
+            <w:tcW w:w="4255" w:type="dxa"/>
+          </w:tcPr>
+          <w:p>
+            <w:pPr>
+              <w:cnfStyle w:val="000000000000" w:firstRow="0" w:lastRow="0" w:firstColumn="0" w:lastColumn="0" w:oddVBand="0" w:evenVBand="0" w:oddHBand="0" w:evenHBand="0" w:firstRowFirstColumn="0" w:firstRowLastColumn="0" w:lastRowFirstColumn="0" w:lastRowLastColumn="0"/>
+            </w:pPr>
+            <w:r>
+              <w:fldChar w:fldCharType="begin"/>
+            </w:r>
+            <w:r>
+              <w:instrText xml:space="preserve"> DOCVARIABLE GitVersion.NuGetPreReleaseTagV2 \* MERGEFORMAT </w:instrText>
+            </w:r>
+            <w:r>
+              <w:fldChar w:fldCharType="end"/>
+            </w:r>
+          </w:p>
+        </w:tc>
+      </w:tr>
+      <w:tr>
+        <w:tc>
+          <w:tcPr>
+            <w:cnfStyle w:val="001000000000" w:firstRow="0" w:lastRow="0" w:firstColumn="1" w:lastColumn="0" w:oddVBand="0" w:evenVBand="0" w:oddHBand="0" w:evenHBand="0" w:firstRowFirstColumn="0" w:firstRowLastColumn="0" w:lastRowFirstColumn="0" w:lastRowLastColumn="0"/>
+            <w:tcW w:w="4807" w:type="dxa"/>
+          </w:tcPr>
+          <w:p>
+            <w:proofErr w:type="spellStart"/>
+            <w:r>
               <w:lastRenderedPageBreak/>
-              <w:t>GitVersion.</w:t>
-            </w:r>
-            <w:r>
-              <w:t>CommitsSinceVersionSource</w:t>
-            </w:r>
-            <w:r>
-              <w:t>Padded</w:t>
+              <w:t>GitVersion.NuGetVersion</w:t>
             </w:r>
             <w:proofErr w:type="spellEnd"/>
           </w:p>
@@ -1266,7 +1672,7 @@
               <w:fldChar w:fldCharType="begin"/>
             </w:r>
             <w:r>
-              <w:instrText xml:space="preserve"> DOCVARIABLE GitVersion.CommitsSinceVersionSourcePadded \* MERGEFORMAT </w:instrText>
+              <w:instrText xml:space="preserve"> DOCVARIABLE GitVersion.NuGetVersion \* MERGEFORMAT </w:instrText>
             </w:r>
             <w:r>
               <w:fldChar w:fldCharType="end"/>
@@ -1281,11 +1687,9 @@
             <w:tcW w:w="4807" w:type="dxa"/>
           </w:tcPr>
           <w:p>
-            <w:proofErr w:type="spellStart"/>
-            <w:r>
-              <w:t>GitVersion.EscapedBranchName</w:t>
-            </w:r>
-            <w:proofErr w:type="spellEnd"/>
+            <w:r>
+              <w:t>GitVersion.NuGetVersionV2</w:t>
+            </w:r>
           </w:p>
         </w:tc>
         <w:tc>
@@ -1300,7 +1704,7 @@
               <w:fldChar w:fldCharType="begin"/>
             </w:r>
             <w:r>
-              <w:instrText xml:space="preserve"> DOCVARIABLE GitVersion.EscapedBranchName \* MERGEFORMAT </w:instrText>
+              <w:instrText xml:space="preserve"> DOCVARIABLE GitVersion.NuGetVersionV2 \* MERGEFORMAT </w:instrText>
             </w:r>
             <w:r>
               <w:fldChar w:fldCharType="end"/>
@@ -1317,7 +1721,7 @@
           <w:p>
             <w:proofErr w:type="spellStart"/>
             <w:r>
-              <w:t>GitVersion.FullBuildMetaData</w:t>
+              <w:t>GitVersion.Patch</w:t>
             </w:r>
             <w:proofErr w:type="spellEnd"/>
           </w:p>
@@ -1334,7 +1738,7 @@
               <w:fldChar w:fldCharType="begin"/>
             </w:r>
             <w:r>
-              <w:instrText xml:space="preserve"> DOCVARIABLE GitVersion.FullBuildMetaData \* MERGEFORMAT </w:instrText>
+              <w:instrText xml:space="preserve"> DOCVARIABLE GitVersion.Patch \* MERGEFORMAT </w:instrText>
             </w:r>
             <w:r>
               <w:fldChar w:fldCharType="end"/>
@@ -1351,7 +1755,7 @@
           <w:p>
             <w:proofErr w:type="spellStart"/>
             <w:r>
-              <w:t>GitVersion.FullSemVer</w:t>
+              <w:t>GitVersion.PreReleaseLabel</w:t>
             </w:r>
             <w:proofErr w:type="spellEnd"/>
           </w:p>
@@ -1368,7 +1772,7 @@
               <w:fldChar w:fldCharType="begin"/>
             </w:r>
             <w:r>
-              <w:instrText xml:space="preserve"> DOCVARIABLE GitVersion.FullSemVer \* MERGEFORMAT </w:instrText>
+              <w:instrText xml:space="preserve"> DOCVARIABLE GitVersion.PreReleaseLabel \* MERGEFORMAT </w:instrText>
             </w:r>
             <w:r>
               <w:fldChar w:fldCharType="end"/>
@@ -1385,7 +1789,7 @@
           <w:p>
             <w:proofErr w:type="spellStart"/>
             <w:r>
-              <w:t>GitVersion.InformationalVersion</w:t>
+              <w:t>GitVersion.PreReleaseNumber</w:t>
             </w:r>
             <w:proofErr w:type="spellEnd"/>
           </w:p>
@@ -1402,7 +1806,7 @@
               <w:fldChar w:fldCharType="begin"/>
             </w:r>
             <w:r>
-              <w:instrText xml:space="preserve"> DOCVARIABLE GitVersion.InformationalVersion \* MERGEFORMAT </w:instrText>
+              <w:instrText xml:space="preserve"> DOCVARIABLE GitVersion.PreReleaseNumber \* MERGEFORMAT </w:instrText>
             </w:r>
             <w:r>
               <w:fldChar w:fldCharType="end"/>
@@ -1419,7 +1823,7 @@
           <w:p>
             <w:proofErr w:type="spellStart"/>
             <w:r>
-              <w:t>GitVersion.LegacySemVer</w:t>
+              <w:t>GitVersion.PreReleaseTag</w:t>
             </w:r>
             <w:proofErr w:type="spellEnd"/>
           </w:p>
@@ -1436,7 +1840,7 @@
               <w:fldChar w:fldCharType="begin"/>
             </w:r>
             <w:r>
-              <w:instrText xml:space="preserve"> DOCVARIABLE GitVersion.LegacySemVer \* MERGEFORMAT </w:instrText>
+              <w:instrText xml:space="preserve"> DOCVARIABLE GitVersion.PreReleaseTag \* MERGEFORMAT </w:instrText>
             </w:r>
             <w:r>
               <w:fldChar w:fldCharType="end"/>
@@ -1453,7 +1857,7 @@
           <w:p>
             <w:proofErr w:type="spellStart"/>
             <w:r>
-              <w:t>GitVersion.LegacySemVerPadded</w:t>
+              <w:t>GitVersion.PreReleaseTagWithDash</w:t>
             </w:r>
             <w:proofErr w:type="spellEnd"/>
           </w:p>
@@ -1470,7 +1874,7 @@
               <w:fldChar w:fldCharType="begin"/>
             </w:r>
             <w:r>
-              <w:instrText xml:space="preserve"> DOCVARIABLE GitVersion.LegacySemVerPadded \* MERGEFORMAT </w:instrText>
+              <w:instrText xml:space="preserve"> DOCVARIABLE GitVersion.PreReleaseTagWithDash \* MERGEFORMAT </w:instrText>
             </w:r>
             <w:r>
               <w:fldChar w:fldCharType="end"/>
@@ -1487,7 +1891,7 @@
           <w:p>
             <w:proofErr w:type="spellStart"/>
             <w:r>
-              <w:t>GitVersion.Major</w:t>
+              <w:t>GitVersion.SemVer</w:t>
             </w:r>
             <w:proofErr w:type="spellEnd"/>
           </w:p>
@@ -1504,7 +1908,7 @@
               <w:fldChar w:fldCharType="begin"/>
             </w:r>
             <w:r>
-              <w:instrText xml:space="preserve"> DOCVARIABLE GitVersion.Major \* MERGEFORMAT </w:instrText>
+              <w:instrText xml:space="preserve"> DOCVARIABLE GitVersion.SemVer \* MERGEFORMAT </w:instrText>
             </w:r>
             <w:r>
               <w:fldChar w:fldCharType="end"/>
@@ -1521,7 +1925,7 @@
           <w:p>
             <w:proofErr w:type="spellStart"/>
             <w:r>
-              <w:t>GitVersion.MajorMinorPatch</w:t>
+              <w:t>GitVersion.Sha</w:t>
             </w:r>
             <w:proofErr w:type="spellEnd"/>
           </w:p>
@@ -1538,7 +1942,7 @@
               <w:fldChar w:fldCharType="begin"/>
             </w:r>
             <w:r>
-              <w:instrText xml:space="preserve"> DOCVARIABLE GitVersion.MajorMinorPatch \* MERGEFORMAT </w:instrText>
+              <w:instrText xml:space="preserve"> DOCVARIABLE GitVersion.Sha \* MERGEFORMAT </w:instrText>
             </w:r>
             <w:r>
               <w:fldChar w:fldCharType="end"/>
@@ -1555,7 +1959,7 @@
           <w:p>
             <w:proofErr w:type="spellStart"/>
             <w:r>
-              <w:t>GitVersion.Minor</w:t>
+              <w:t>GitVersion.ShortSha</w:t>
             </w:r>
             <w:proofErr w:type="spellEnd"/>
           </w:p>
@@ -1572,7 +1976,7 @@
               <w:fldChar w:fldCharType="begin"/>
             </w:r>
             <w:r>
-              <w:instrText xml:space="preserve"> DOCVARIABLE GitVersion.Minor \* MERGEFORMAT </w:instrText>
+              <w:instrText xml:space="preserve"> DOCVARIABLE GitVersion.ShortSha \* MERGEFORMAT </w:instrText>
             </w:r>
             <w:r>
               <w:fldChar w:fldCharType="end"/>
@@ -1589,7 +1993,7 @@
           <w:p>
             <w:proofErr w:type="spellStart"/>
             <w:r>
-              <w:t>GitVersion.NuGetPreReleaseTag</w:t>
+              <w:t>GitVersion.VersionSourceSha</w:t>
             </w:r>
             <w:proofErr w:type="spellEnd"/>
           </w:p>
@@ -1606,7 +2010,7 @@
               <w:fldChar w:fldCharType="begin"/>
             </w:r>
             <w:r>
-              <w:instrText xml:space="preserve"> DOCVARIABLE GitVersion.NuGetPreReleaseTag \* MERGEFORMAT </w:instrText>
+              <w:instrText xml:space="preserve"> DOCVARIABLE GitVersion.VersionSourceSha \* MERGEFORMAT </w:instrText>
             </w:r>
             <w:r>
               <w:fldChar w:fldCharType="end"/>
@@ -1621,413 +2025,8 @@
             <w:tcW w:w="4807" w:type="dxa"/>
           </w:tcPr>
           <w:p>
-            <w:r>
-              <w:t>GitVersion.NuGetPreReleaseTagV2</w:t>
-            </w:r>
-          </w:p>
-        </w:tc>
-        <w:tc>
-          <w:tcPr>
-            <w:tcW w:w="4255" w:type="dxa"/>
-          </w:tcPr>
-          <w:p>
-            <w:pPr>
-              <w:cnfStyle w:val="000000000000" w:firstRow="0" w:lastRow="0" w:firstColumn="0" w:lastColumn="0" w:oddVBand="0" w:evenVBand="0" w:oddHBand="0" w:evenHBand="0" w:firstRowFirstColumn="0" w:firstRowLastColumn="0" w:lastRowFirstColumn="0" w:lastRowLastColumn="0"/>
-            </w:pPr>
-            <w:r>
-              <w:fldChar w:fldCharType="begin"/>
-            </w:r>
-            <w:r>
-              <w:instrText xml:space="preserve"> DOCVARIABLE GitVersion.NuGetPreReleaseTagV2 \* MERGEFORMAT </w:instrText>
-            </w:r>
-            <w:r>
-              <w:fldChar w:fldCharType="end"/>
-            </w:r>
-          </w:p>
-        </w:tc>
-      </w:tr>
-      <w:tr>
-        <w:tc>
-          <w:tcPr>
-            <w:cnfStyle w:val="001000000000" w:firstRow="0" w:lastRow="0" w:firstColumn="1" w:lastColumn="0" w:oddVBand="0" w:evenVBand="0" w:oddHBand="0" w:evenHBand="0" w:firstRowFirstColumn="0" w:firstRowLastColumn="0" w:lastRowFirstColumn="0" w:lastRowLastColumn="0"/>
-            <w:tcW w:w="4807" w:type="dxa"/>
-          </w:tcPr>
-          <w:p>
-            <w:proofErr w:type="spellStart"/>
-            <w:r>
-              <w:t>GitVersion.NuGetVersion</w:t>
-            </w:r>
-            <w:proofErr w:type="spellEnd"/>
-          </w:p>
-        </w:tc>
-        <w:tc>
-          <w:tcPr>
-            <w:tcW w:w="4255" w:type="dxa"/>
-          </w:tcPr>
-          <w:p>
-            <w:pPr>
-              <w:cnfStyle w:val="000000000000" w:firstRow="0" w:lastRow="0" w:firstColumn="0" w:lastColumn="0" w:oddVBand="0" w:evenVBand="0" w:oddHBand="0" w:evenHBand="0" w:firstRowFirstColumn="0" w:firstRowLastColumn="0" w:lastRowFirstColumn="0" w:lastRowLastColumn="0"/>
-            </w:pPr>
-            <w:r>
-              <w:fldChar w:fldCharType="begin"/>
-            </w:r>
-            <w:r>
-              <w:instrText xml:space="preserve"> DOCVARIABLE GitVersion.NuGetVersion \* MERGEFORMAT </w:instrText>
-            </w:r>
-            <w:r>
-              <w:fldChar w:fldCharType="end"/>
-            </w:r>
-          </w:p>
-        </w:tc>
-      </w:tr>
-      <w:tr>
-        <w:tc>
-          <w:tcPr>
-            <w:cnfStyle w:val="001000000000" w:firstRow="0" w:lastRow="0" w:firstColumn="1" w:lastColumn="0" w:oddVBand="0" w:evenVBand="0" w:oddHBand="0" w:evenHBand="0" w:firstRowFirstColumn="0" w:firstRowLastColumn="0" w:lastRowFirstColumn="0" w:lastRowLastColumn="0"/>
-            <w:tcW w:w="4807" w:type="dxa"/>
-          </w:tcPr>
-          <w:p>
-            <w:r>
-              <w:t>GitVersion.NuGetVersionV2</w:t>
-            </w:r>
-          </w:p>
-        </w:tc>
-        <w:tc>
-          <w:tcPr>
-            <w:tcW w:w="4255" w:type="dxa"/>
-          </w:tcPr>
-          <w:p>
-            <w:pPr>
-              <w:cnfStyle w:val="000000000000" w:firstRow="0" w:lastRow="0" w:firstColumn="0" w:lastColumn="0" w:oddVBand="0" w:evenVBand="0" w:oddHBand="0" w:evenHBand="0" w:firstRowFirstColumn="0" w:firstRowLastColumn="0" w:lastRowFirstColumn="0" w:lastRowLastColumn="0"/>
-            </w:pPr>
-            <w:r>
-              <w:fldChar w:fldCharType="begin"/>
-            </w:r>
-            <w:r>
-              <w:instrText xml:space="preserve"> DOCVARIABLE GitVersion.NuGetVersionV2 \* MERGEFORMAT </w:instrText>
-            </w:r>
-            <w:r>
-              <w:fldChar w:fldCharType="end"/>
-            </w:r>
-          </w:p>
-        </w:tc>
-      </w:tr>
-      <w:tr>
-        <w:tc>
-          <w:tcPr>
-            <w:cnfStyle w:val="001000000000" w:firstRow="0" w:lastRow="0" w:firstColumn="1" w:lastColumn="0" w:oddVBand="0" w:evenVBand="0" w:oddHBand="0" w:evenHBand="0" w:firstRowFirstColumn="0" w:firstRowLastColumn="0" w:lastRowFirstColumn="0" w:lastRowLastColumn="0"/>
-            <w:tcW w:w="4807" w:type="dxa"/>
-          </w:tcPr>
-          <w:p>
-            <w:proofErr w:type="spellStart"/>
-            <w:r>
-              <w:t>GitVersion.Patch</w:t>
-            </w:r>
-            <w:proofErr w:type="spellEnd"/>
-          </w:p>
-        </w:tc>
-        <w:tc>
-          <w:tcPr>
-            <w:tcW w:w="4255" w:type="dxa"/>
-          </w:tcPr>
-          <w:p>
-            <w:pPr>
-              <w:cnfStyle w:val="000000000000" w:firstRow="0" w:lastRow="0" w:firstColumn="0" w:lastColumn="0" w:oddVBand="0" w:evenVBand="0" w:oddHBand="0" w:evenHBand="0" w:firstRowFirstColumn="0" w:firstRowLastColumn="0" w:lastRowFirstColumn="0" w:lastRowLastColumn="0"/>
-            </w:pPr>
-            <w:r>
-              <w:fldChar w:fldCharType="begin"/>
-            </w:r>
-            <w:r>
-              <w:instrText xml:space="preserve"> DOCVARIABLE GitVersion.Patch \* MERGEFORMAT </w:instrText>
-            </w:r>
-            <w:r>
-              <w:fldChar w:fldCharType="end"/>
-            </w:r>
-          </w:p>
-        </w:tc>
-      </w:tr>
-      <w:tr>
-        <w:tc>
-          <w:tcPr>
-            <w:cnfStyle w:val="001000000000" w:firstRow="0" w:lastRow="0" w:firstColumn="1" w:lastColumn="0" w:oddVBand="0" w:evenVBand="0" w:oddHBand="0" w:evenHBand="0" w:firstRowFirstColumn="0" w:firstRowLastColumn="0" w:lastRowFirstColumn="0" w:lastRowLastColumn="0"/>
-            <w:tcW w:w="4807" w:type="dxa"/>
-          </w:tcPr>
-          <w:p>
-            <w:proofErr w:type="spellStart"/>
-            <w:r>
-              <w:t>GitVersion.PreReleaseLabel</w:t>
-            </w:r>
-            <w:proofErr w:type="spellEnd"/>
-          </w:p>
-        </w:tc>
-        <w:tc>
-          <w:tcPr>
-            <w:tcW w:w="4255" w:type="dxa"/>
-          </w:tcPr>
-          <w:p>
-            <w:pPr>
-              <w:cnfStyle w:val="000000000000" w:firstRow="0" w:lastRow="0" w:firstColumn="0" w:lastColumn="0" w:oddVBand="0" w:evenVBand="0" w:oddHBand="0" w:evenHBand="0" w:firstRowFirstColumn="0" w:firstRowLastColumn="0" w:lastRowFirstColumn="0" w:lastRowLastColumn="0"/>
-            </w:pPr>
-            <w:r>
-              <w:fldChar w:fldCharType="begin"/>
-            </w:r>
-            <w:r>
-              <w:instrText xml:space="preserve"> DOCVARIABLE GitVersion.PreReleaseLabel \* MERGEFORMAT </w:instrText>
-            </w:r>
-            <w:r>
-              <w:fldChar w:fldCharType="end"/>
-            </w:r>
-          </w:p>
-        </w:tc>
-      </w:tr>
-      <w:tr>
-        <w:tc>
-          <w:tcPr>
-            <w:cnfStyle w:val="001000000000" w:firstRow="0" w:lastRow="0" w:firstColumn="1" w:lastColumn="0" w:oddVBand="0" w:evenVBand="0" w:oddHBand="0" w:evenHBand="0" w:firstRowFirstColumn="0" w:firstRowLastColumn="0" w:lastRowFirstColumn="0" w:lastRowLastColumn="0"/>
-            <w:tcW w:w="4807" w:type="dxa"/>
-          </w:tcPr>
-          <w:p>
-            <w:proofErr w:type="spellStart"/>
-            <w:r>
-              <w:t>GitVersion.PreReleaseNumber</w:t>
-            </w:r>
-            <w:proofErr w:type="spellEnd"/>
-          </w:p>
-        </w:tc>
-        <w:tc>
-          <w:tcPr>
-            <w:tcW w:w="4255" w:type="dxa"/>
-          </w:tcPr>
-          <w:p>
-            <w:pPr>
-              <w:cnfStyle w:val="000000000000" w:firstRow="0" w:lastRow="0" w:firstColumn="0" w:lastColumn="0" w:oddVBand="0" w:evenVBand="0" w:oddHBand="0" w:evenHBand="0" w:firstRowFirstColumn="0" w:firstRowLastColumn="0" w:lastRowFirstColumn="0" w:lastRowLastColumn="0"/>
-            </w:pPr>
-            <w:r>
-              <w:fldChar w:fldCharType="begin"/>
-            </w:r>
-            <w:r>
-              <w:instrText xml:space="preserve"> DOCVARIABLE GitVersion.PreReleaseNumber \* MERGEFORMAT </w:instrText>
-            </w:r>
-            <w:r>
-              <w:fldChar w:fldCharType="end"/>
-            </w:r>
-          </w:p>
-        </w:tc>
-      </w:tr>
-      <w:tr>
-        <w:tc>
-          <w:tcPr>
-            <w:cnfStyle w:val="001000000000" w:firstRow="0" w:lastRow="0" w:firstColumn="1" w:lastColumn="0" w:oddVBand="0" w:evenVBand="0" w:oddHBand="0" w:evenHBand="0" w:firstRowFirstColumn="0" w:firstRowLastColumn="0" w:lastRowFirstColumn="0" w:lastRowLastColumn="0"/>
-            <w:tcW w:w="4807" w:type="dxa"/>
-          </w:tcPr>
-          <w:p>
-            <w:proofErr w:type="spellStart"/>
-            <w:r>
-              <w:t>GitVersion.PreReleaseTag</w:t>
-            </w:r>
-            <w:proofErr w:type="spellEnd"/>
-          </w:p>
-        </w:tc>
-        <w:tc>
-          <w:tcPr>
-            <w:tcW w:w="4255" w:type="dxa"/>
-          </w:tcPr>
-          <w:p>
-            <w:pPr>
-              <w:cnfStyle w:val="000000000000" w:firstRow="0" w:lastRow="0" w:firstColumn="0" w:lastColumn="0" w:oddVBand="0" w:evenVBand="0" w:oddHBand="0" w:evenHBand="0" w:firstRowFirstColumn="0" w:firstRowLastColumn="0" w:lastRowFirstColumn="0" w:lastRowLastColumn="0"/>
-            </w:pPr>
-            <w:r>
-              <w:fldChar w:fldCharType="begin"/>
-            </w:r>
-            <w:r>
-              <w:instrText xml:space="preserve"> DOCVARIABLE GitVersion.PreReleaseTag \* MERGEFORMAT </w:instrText>
-            </w:r>
-            <w:r>
-              <w:fldChar w:fldCharType="end"/>
-            </w:r>
-          </w:p>
-        </w:tc>
-      </w:tr>
-      <w:tr>
-        <w:tc>
-          <w:tcPr>
-            <w:cnfStyle w:val="001000000000" w:firstRow="0" w:lastRow="0" w:firstColumn="1" w:lastColumn="0" w:oddVBand="0" w:evenVBand="0" w:oddHBand="0" w:evenHBand="0" w:firstRowFirstColumn="0" w:firstRowLastColumn="0" w:lastRowFirstColumn="0" w:lastRowLastColumn="0"/>
-            <w:tcW w:w="4807" w:type="dxa"/>
-          </w:tcPr>
-          <w:p>
-            <w:proofErr w:type="spellStart"/>
-            <w:r>
-              <w:t>GitVersion.PreReleaseTagWithDash</w:t>
-            </w:r>
-            <w:proofErr w:type="spellEnd"/>
-          </w:p>
-        </w:tc>
-        <w:tc>
-          <w:tcPr>
-            <w:tcW w:w="4255" w:type="dxa"/>
-          </w:tcPr>
-          <w:p>
-            <w:pPr>
-              <w:cnfStyle w:val="000000000000" w:firstRow="0" w:lastRow="0" w:firstColumn="0" w:lastColumn="0" w:oddVBand="0" w:evenVBand="0" w:oddHBand="0" w:evenHBand="0" w:firstRowFirstColumn="0" w:firstRowLastColumn="0" w:lastRowFirstColumn="0" w:lastRowLastColumn="0"/>
-            </w:pPr>
-            <w:r>
-              <w:fldChar w:fldCharType="begin"/>
-            </w:r>
-            <w:r>
-              <w:instrText xml:space="preserve"> DOCVARIABLE GitVersion.PreReleaseTagWithDash \* MERGEFORMAT </w:instrText>
-            </w:r>
-            <w:r>
-              <w:fldChar w:fldCharType="end"/>
-            </w:r>
-          </w:p>
-        </w:tc>
-      </w:tr>
-      <w:tr>
-        <w:tc>
-          <w:tcPr>
-            <w:cnfStyle w:val="001000000000" w:firstRow="0" w:lastRow="0" w:firstColumn="1" w:lastColumn="0" w:oddVBand="0" w:evenVBand="0" w:oddHBand="0" w:evenHBand="0" w:firstRowFirstColumn="0" w:firstRowLastColumn="0" w:lastRowFirstColumn="0" w:lastRowLastColumn="0"/>
-            <w:tcW w:w="4807" w:type="dxa"/>
-          </w:tcPr>
-          <w:p>
-            <w:proofErr w:type="spellStart"/>
-            <w:r>
-              <w:t>GitVersion.SemVer</w:t>
-            </w:r>
-            <w:proofErr w:type="spellEnd"/>
-          </w:p>
-        </w:tc>
-        <w:tc>
-          <w:tcPr>
-            <w:tcW w:w="4255" w:type="dxa"/>
-          </w:tcPr>
-          <w:p>
-            <w:pPr>
-              <w:cnfStyle w:val="000000000000" w:firstRow="0" w:lastRow="0" w:firstColumn="0" w:lastColumn="0" w:oddVBand="0" w:evenVBand="0" w:oddHBand="0" w:evenHBand="0" w:firstRowFirstColumn="0" w:firstRowLastColumn="0" w:lastRowFirstColumn="0" w:lastRowLastColumn="0"/>
-            </w:pPr>
-            <w:r>
-              <w:fldChar w:fldCharType="begin"/>
-            </w:r>
-            <w:r>
-              <w:instrText xml:space="preserve"> DOCVARIABLE GitVersion.SemVer \* MERGEFORMAT </w:instrText>
-            </w:r>
-            <w:r>
-              <w:fldChar w:fldCharType="end"/>
-            </w:r>
-          </w:p>
-        </w:tc>
-      </w:tr>
-      <w:tr>
-        <w:tc>
-          <w:tcPr>
-            <w:cnfStyle w:val="001000000000" w:firstRow="0" w:lastRow="0" w:firstColumn="1" w:lastColumn="0" w:oddVBand="0" w:evenVBand="0" w:oddHBand="0" w:evenHBand="0" w:firstRowFirstColumn="0" w:firstRowLastColumn="0" w:lastRowFirstColumn="0" w:lastRowLastColumn="0"/>
-            <w:tcW w:w="4807" w:type="dxa"/>
-          </w:tcPr>
-          <w:p>
-            <w:proofErr w:type="spellStart"/>
-            <w:r>
-              <w:t>GitVersion.Sha</w:t>
-            </w:r>
-            <w:proofErr w:type="spellEnd"/>
-          </w:p>
-        </w:tc>
-        <w:tc>
-          <w:tcPr>
-            <w:tcW w:w="4255" w:type="dxa"/>
-          </w:tcPr>
-          <w:p>
-            <w:pPr>
-              <w:cnfStyle w:val="000000000000" w:firstRow="0" w:lastRow="0" w:firstColumn="0" w:lastColumn="0" w:oddVBand="0" w:evenVBand="0" w:oddHBand="0" w:evenHBand="0" w:firstRowFirstColumn="0" w:firstRowLastColumn="0" w:lastRowFirstColumn="0" w:lastRowLastColumn="0"/>
-            </w:pPr>
-            <w:r>
-              <w:fldChar w:fldCharType="begin"/>
-            </w:r>
-            <w:r>
-              <w:instrText xml:space="preserve"> DOCVARIABLE GitVersion.Sha \* MERGEFORMAT </w:instrText>
-            </w:r>
-            <w:r>
-              <w:fldChar w:fldCharType="end"/>
-            </w:r>
-          </w:p>
-        </w:tc>
-      </w:tr>
-      <w:tr>
-        <w:tc>
-          <w:tcPr>
-            <w:cnfStyle w:val="001000000000" w:firstRow="0" w:lastRow="0" w:firstColumn="1" w:lastColumn="0" w:oddVBand="0" w:evenVBand="0" w:oddHBand="0" w:evenHBand="0" w:firstRowFirstColumn="0" w:firstRowLastColumn="0" w:lastRowFirstColumn="0" w:lastRowLastColumn="0"/>
-            <w:tcW w:w="4807" w:type="dxa"/>
-          </w:tcPr>
-          <w:p>
-            <w:proofErr w:type="spellStart"/>
-            <w:r>
-              <w:t>GitVersion.ShortSha</w:t>
-            </w:r>
-            <w:proofErr w:type="spellEnd"/>
-          </w:p>
-        </w:tc>
-        <w:tc>
-          <w:tcPr>
-            <w:tcW w:w="4255" w:type="dxa"/>
-          </w:tcPr>
-          <w:p>
-            <w:pPr>
-              <w:cnfStyle w:val="000000000000" w:firstRow="0" w:lastRow="0" w:firstColumn="0" w:lastColumn="0" w:oddVBand="0" w:evenVBand="0" w:oddHBand="0" w:evenHBand="0" w:firstRowFirstColumn="0" w:firstRowLastColumn="0" w:lastRowFirstColumn="0" w:lastRowLastColumn="0"/>
-            </w:pPr>
-            <w:r>
-              <w:fldChar w:fldCharType="begin"/>
-            </w:r>
-            <w:r>
-              <w:instrText xml:space="preserve"> DOCVARIABLE GitVersion.ShortSha \* MERGEFORMAT </w:instrText>
-            </w:r>
-            <w:r>
-              <w:fldChar w:fldCharType="end"/>
-            </w:r>
-          </w:p>
-        </w:tc>
-      </w:tr>
-      <w:tr>
-        <w:tc>
-          <w:tcPr>
-            <w:cnfStyle w:val="001000000000" w:firstRow="0" w:lastRow="0" w:firstColumn="1" w:lastColumn="0" w:oddVBand="0" w:evenVBand="0" w:oddHBand="0" w:evenHBand="0" w:firstRowFirstColumn="0" w:firstRowLastColumn="0" w:lastRowFirstColumn="0" w:lastRowLastColumn="0"/>
-            <w:tcW w:w="4807" w:type="dxa"/>
-          </w:tcPr>
-          <w:p>
-            <w:proofErr w:type="spellStart"/>
-            <w:r>
-              <w:t>GitVersion.VersionSourceSha</w:t>
-            </w:r>
-            <w:proofErr w:type="spellEnd"/>
-          </w:p>
-        </w:tc>
-        <w:tc>
-          <w:tcPr>
-            <w:tcW w:w="4255" w:type="dxa"/>
-          </w:tcPr>
-          <w:p>
-            <w:pPr>
-              <w:cnfStyle w:val="000000000000" w:firstRow="0" w:lastRow="0" w:firstColumn="0" w:lastColumn="0" w:oddVBand="0" w:evenVBand="0" w:oddHBand="0" w:evenHBand="0" w:firstRowFirstColumn="0" w:firstRowLastColumn="0" w:lastRowFirstColumn="0" w:lastRowLastColumn="0"/>
-            </w:pPr>
-            <w:r>
-              <w:fldChar w:fldCharType="begin"/>
-            </w:r>
-            <w:r>
-              <w:instrText xml:space="preserve"> DOCVARIABLE GitVersion.VersionSourceSha \* MERGEFORMAT </w:instrText>
-            </w:r>
-            <w:r>
-              <w:fldChar w:fldCharType="end"/>
-            </w:r>
-          </w:p>
-        </w:tc>
-      </w:tr>
-      <w:tr>
-        <w:tc>
-          <w:tcPr>
-            <w:cnfStyle w:val="001000000000" w:firstRow="0" w:lastRow="0" w:firstColumn="1" w:lastColumn="0" w:oddVBand="0" w:evenVBand="0" w:oddHBand="0" w:evenHBand="0" w:firstRowFirstColumn="0" w:firstRowLastColumn="0" w:lastRowFirstColumn="0" w:lastRowLastColumn="0"/>
-            <w:tcW w:w="4807" w:type="dxa"/>
-          </w:tcPr>
-          <w:p>
-            <w:proofErr w:type="spellStart"/>
-            <w:r>
-              <w:lastRenderedPageBreak/>
+            <w:proofErr w:type="spellStart"/>
+            <w:r>
               <w:t>GitVersion.WeightedPreReleaseNumber</w:t>
             </w:r>
             <w:proofErr w:type="spellEnd"/>
@@ -2321,27 +2320,6 @@
         </w:rPr>
         <w:t>.</w:t>
       </w:r>
-    </w:p>
-    <w:p>
-      <w:pPr>
-        <w:rPr>
-          <w:lang w:val="en-US"/>
-        </w:rPr>
-      </w:pPr>
-    </w:p>
-    <w:p>
-      <w:pPr>
-        <w:rPr>
-          <w:lang w:val="en-US"/>
-        </w:rPr>
-      </w:pPr>
-    </w:p>
-    <w:p>
-      <w:pPr>
-        <w:rPr>
-          <w:lang w:val="en-US"/>
-        </w:rPr>
-      </w:pPr>
       <w:bookmarkStart w:id="0" w:name="_GoBack"/>
       <w:bookmarkEnd w:id="0"/>
     </w:p>
@@ -2408,9 +2386,6 @@
         <w:szCs w:val="16"/>
       </w:rPr>
       <w:fldChar w:fldCharType="end"/>
-    </w:r>
-    <w:r>
-      <w:t xml:space="preserve"> </w:t>
     </w:r>
   </w:p>
 </w:ftr>
@@ -3330,6 +3305,29 @@
       <w:szCs w:val="26"/>
     </w:rPr>
   </w:style>
+  <w:style w:type="character" w:styleId="Hyperlink">
+    <w:name w:val="Hyperlink"/>
+    <w:basedOn w:val="Standaardalinea-lettertype"/>
+    <w:uiPriority w:val="99"/>
+    <w:unhideWhenUsed/>
+    <w:rsid w:val="00BF1E57"/>
+    <w:rPr>
+      <w:color w:val="0563C1" w:themeColor="hyperlink"/>
+      <w:u w:val="single"/>
+    </w:rPr>
+  </w:style>
+  <w:style w:type="character" w:styleId="Onopgelostemelding">
+    <w:name w:val="Unresolved Mention"/>
+    <w:basedOn w:val="Standaardalinea-lettertype"/>
+    <w:uiPriority w:val="99"/>
+    <w:semiHidden/>
+    <w:unhideWhenUsed/>
+    <w:rsid w:val="00BF1E57"/>
+    <w:rPr>
+      <w:color w:val="605E5C"/>
+      <w:shd w:val="clear" w:color="auto" w:fill="E1DFDD"/>
+    </w:rPr>
+  </w:style>
 </w:styles>
 </file>
 
@@ -3599,7 +3597,7 @@
 </file>
 
 <file path=customXml/itemProps1.xml><?xml version="1.0" encoding="utf-8"?>
-<ds:datastoreItem xmlns:ds="http://schemas.openxmlformats.org/officeDocument/2006/customXml" ds:itemID="{46B77FA4-CEED-4A26-9E94-5D017719239E}">
+<ds:datastoreItem xmlns:ds="http://schemas.openxmlformats.org/officeDocument/2006/customXml" ds:itemID="{1F96E353-90E5-4762-851E-B73FDE068AE5}">
   <ds:schemaRefs>
     <ds:schemaRef ds:uri="http://schemas.openxmlformats.org/officeDocument/2006/bibliography"/>
   </ds:schemaRefs>

</xml_diff>